<commit_message>
5a docx alles behalve IV
</commit_message>
<xml_diff>
--- a/Econometrics Assignment 5a (beginning).docx
+++ b/Econometrics Assignment 5a (beginning).docx
@@ -29,21 +29,7 @@
         <w:rPr>
           <w:i/>
         </w:rPr>
-        <w:t xml:space="preserve"> </w:t>
-      </w:r>
-      <w:proofErr w:type="spellStart"/>
-      <w:r>
-        <w:rPr>
-          <w:i/>
-        </w:rPr>
-        <w:t>Bouten</w:t>
-      </w:r>
-      <w:proofErr w:type="spellEnd"/>
-      <w:r>
-        <w:rPr>
-          <w:i/>
-        </w:rPr>
-        <w:t>,</w:t>
+        <w:t xml:space="preserve"> Bouten,</w:t>
       </w:r>
       <w:r>
         <w:rPr>
@@ -111,7 +97,21 @@
         <w:rPr>
           <w:i/>
         </w:rPr>
-        <w:t xml:space="preserve"> Strik,</w:t>
+        <w:t xml:space="preserve"> </w:t>
+      </w:r>
+      <w:proofErr w:type="spellStart"/>
+      <w:r>
+        <w:rPr>
+          <w:i/>
+        </w:rPr>
+        <w:t>Strik</w:t>
+      </w:r>
+      <w:proofErr w:type="spellEnd"/>
+      <w:r>
+        <w:rPr>
+          <w:i/>
+        </w:rPr>
+        <w:t>,</w:t>
       </w:r>
       <w:r>
         <w:rPr>
@@ -121,7 +121,11 @@
         <w:t>SNR: 1257943</w:t>
       </w:r>
     </w:p>
-    <w:p/>
+    <w:p>
+      <w:r>
+        <w:t>The commands and output of all questions can be found in the log-file included below. (Many lines and thus not compatible to include within some questions)</w:t>
+      </w:r>
+    </w:p>
     <w:p>
       <w:pPr>
         <w:pStyle w:val="ListParagraph"/>
@@ -143,6 +147,75 @@
         </w:numPr>
       </w:pPr>
       <w:r>
+        <w:t xml:space="preserve">We find that the mean of the main outcome variable </w:t>
+      </w:r>
+      <w:r>
+        <w:t>is equal to 10.29</w:t>
+      </w:r>
+    </w:p>
+    <w:p>
+      <w:r>
+        <w:t>Command + output:</w:t>
+      </w:r>
+    </w:p>
+    <w:p>
+      <w:r>
+        <w:rPr>
+          <w:noProof/>
+        </w:rPr>
+        <w:drawing>
+          <wp:inline distT="0" distB="0" distL="0" distR="0">
+            <wp:extent cx="6434853" cy="2085975"/>
+            <wp:effectExtent l="0" t="0" r="0" b="0"/>
+            <wp:docPr id="3" name="Picture 3"/>
+            <wp:cNvGraphicFramePr>
+              <a:graphicFrameLocks xmlns:a="http://schemas.openxmlformats.org/drawingml/2006/main" noChangeAspect="1"/>
+            </wp:cNvGraphicFramePr>
+            <a:graphic xmlns:a="http://schemas.openxmlformats.org/drawingml/2006/main">
+              <a:graphicData uri="http://schemas.openxmlformats.org/drawingml/2006/picture">
+                <pic:pic xmlns:pic="http://schemas.openxmlformats.org/drawingml/2006/picture">
+                  <pic:nvPicPr>
+                    <pic:cNvPr id="0" name="Picture 1"/>
+                    <pic:cNvPicPr>
+                      <a:picLocks noChangeAspect="1" noChangeArrowheads="1"/>
+                    </pic:cNvPicPr>
+                  </pic:nvPicPr>
+                  <pic:blipFill rotWithShape="1">
+                    <a:blip r:embed="rId5">
+                      <a:extLst>
+                        <a:ext uri="{28A0092B-C50C-407E-A947-70E740481C1C}">
+                          <a14:useLocalDpi xmlns:a14="http://schemas.microsoft.com/office/drawing/2010/main" val="0"/>
+                        </a:ext>
+                      </a:extLst>
+                    </a:blip>
+                    <a:srcRect r="14876"/>
+                    <a:stretch/>
+                  </pic:blipFill>
+                  <pic:spPr bwMode="auto">
+                    <a:xfrm>
+                      <a:off x="0" y="0"/>
+                      <a:ext cx="6448227" cy="2090310"/>
+                    </a:xfrm>
+                    <a:prstGeom prst="rect">
+                      <a:avLst/>
+                    </a:prstGeom>
+                    <a:noFill/>
+                    <a:ln>
+                      <a:noFill/>
+                    </a:ln>
+                    <a:extLst>
+                      <a:ext uri="{53640926-AAD7-44D8-BBD7-CCE9431645EC}">
+                        <a14:shadowObscured xmlns:a14="http://schemas.microsoft.com/office/drawing/2010/main"/>
+                      </a:ext>
+                    </a:extLst>
+                  </pic:spPr>
+                </pic:pic>
+              </a:graphicData>
+            </a:graphic>
+          </wp:inline>
+        </w:drawing>
+      </w:r>
+      <w:r>
         <w:t xml:space="preserve"> </w:t>
       </w:r>
     </w:p>
@@ -155,10 +228,82 @@
         </w:numPr>
       </w:pPr>
       <w:r>
-        <w:t>We find there are 63 garbage routes</w:t>
+        <w:t xml:space="preserve">We find there are </w:t>
+      </w:r>
+      <w:r>
+        <w:t>65</w:t>
+      </w:r>
+      <w:r>
+        <w:t xml:space="preserve"> garbage routes</w:t>
+      </w:r>
+      <w:r>
+        <w:t xml:space="preserve"> (unique values)</w:t>
       </w:r>
       <w:r>
         <w:t>.</w:t>
+      </w:r>
+      <w:r>
+        <w:t xml:space="preserve"> </w:t>
+      </w:r>
+    </w:p>
+    <w:p>
+      <w:r>
+        <w:t>Command + output:</w:t>
+      </w:r>
+    </w:p>
+    <w:p>
+      <w:r>
+        <w:rPr>
+          <w:noProof/>
+        </w:rPr>
+        <w:drawing>
+          <wp:inline distT="0" distB="0" distL="0" distR="0">
+            <wp:extent cx="6248400" cy="2777067"/>
+            <wp:effectExtent l="0" t="0" r="0" b="0"/>
+            <wp:docPr id="5" name="Picture 5"/>
+            <wp:cNvGraphicFramePr>
+              <a:graphicFrameLocks xmlns:a="http://schemas.openxmlformats.org/drawingml/2006/main" noChangeAspect="1"/>
+            </wp:cNvGraphicFramePr>
+            <a:graphic xmlns:a="http://schemas.openxmlformats.org/drawingml/2006/main">
+              <a:graphicData uri="http://schemas.openxmlformats.org/drawingml/2006/picture">
+                <pic:pic xmlns:pic="http://schemas.openxmlformats.org/drawingml/2006/picture">
+                  <pic:nvPicPr>
+                    <pic:cNvPr id="0" name="Picture 3"/>
+                    <pic:cNvPicPr>
+                      <a:picLocks noChangeAspect="1" noChangeArrowheads="1"/>
+                    </pic:cNvPicPr>
+                  </pic:nvPicPr>
+                  <pic:blipFill>
+                    <a:blip r:embed="rId6">
+                      <a:extLst>
+                        <a:ext uri="{28A0092B-C50C-407E-A947-70E740481C1C}">
+                          <a14:useLocalDpi xmlns:a14="http://schemas.microsoft.com/office/drawing/2010/main" val="0"/>
+                        </a:ext>
+                      </a:extLst>
+                    </a:blip>
+                    <a:srcRect/>
+                    <a:stretch>
+                      <a:fillRect/>
+                    </a:stretch>
+                  </pic:blipFill>
+                  <pic:spPr bwMode="auto">
+                    <a:xfrm>
+                      <a:off x="0" y="0"/>
+                      <a:ext cx="6257241" cy="2780996"/>
+                    </a:xfrm>
+                    <a:prstGeom prst="rect">
+                      <a:avLst/>
+                    </a:prstGeom>
+                    <a:noFill/>
+                    <a:ln>
+                      <a:noFill/>
+                    </a:ln>
+                  </pic:spPr>
+                </pic:pic>
+              </a:graphicData>
+            </a:graphic>
+          </wp:inline>
+        </w:drawing>
       </w:r>
     </w:p>
     <w:p>
@@ -170,9 +315,78 @@
         </w:numPr>
       </w:pPr>
       <w:r>
-        <w:t>In the dataset there are 52 calendar weeks of data.</w:t>
-      </w:r>
-    </w:p>
+        <w:lastRenderedPageBreak/>
+        <w:t>In the dataset there are 52 calendar weeks of data</w:t>
+      </w:r>
+      <w:r>
+        <w:t xml:space="preserve"> (unique values)</w:t>
+      </w:r>
+      <w:r>
+        <w:t>.</w:t>
+      </w:r>
+    </w:p>
+    <w:p>
+      <w:r>
+        <w:t>Command + output:</w:t>
+      </w:r>
+    </w:p>
+    <w:p>
+      <w:r>
+        <w:rPr>
+          <w:noProof/>
+        </w:rPr>
+        <w:drawing>
+          <wp:inline distT="0" distB="0" distL="0" distR="0">
+            <wp:extent cx="6243638" cy="2774950"/>
+            <wp:effectExtent l="0" t="0" r="0" b="0"/>
+            <wp:docPr id="6" name="Picture 6"/>
+            <wp:cNvGraphicFramePr>
+              <a:graphicFrameLocks xmlns:a="http://schemas.openxmlformats.org/drawingml/2006/main" noChangeAspect="1"/>
+            </wp:cNvGraphicFramePr>
+            <a:graphic xmlns:a="http://schemas.openxmlformats.org/drawingml/2006/main">
+              <a:graphicData uri="http://schemas.openxmlformats.org/drawingml/2006/picture">
+                <pic:pic xmlns:pic="http://schemas.openxmlformats.org/drawingml/2006/picture">
+                  <pic:nvPicPr>
+                    <pic:cNvPr id="0" name="Picture 4"/>
+                    <pic:cNvPicPr>
+                      <a:picLocks noChangeAspect="1" noChangeArrowheads="1"/>
+                    </pic:cNvPicPr>
+                  </pic:nvPicPr>
+                  <pic:blipFill>
+                    <a:blip r:embed="rId7">
+                      <a:extLst>
+                        <a:ext uri="{28A0092B-C50C-407E-A947-70E740481C1C}">
+                          <a14:useLocalDpi xmlns:a14="http://schemas.microsoft.com/office/drawing/2010/main" val="0"/>
+                        </a:ext>
+                      </a:extLst>
+                    </a:blip>
+                    <a:srcRect/>
+                    <a:stretch>
+                      <a:fillRect/>
+                    </a:stretch>
+                  </pic:blipFill>
+                  <pic:spPr bwMode="auto">
+                    <a:xfrm>
+                      <a:off x="0" y="0"/>
+                      <a:ext cx="6246542" cy="2776241"/>
+                    </a:xfrm>
+                    <a:prstGeom prst="rect">
+                      <a:avLst/>
+                    </a:prstGeom>
+                    <a:noFill/>
+                    <a:ln>
+                      <a:noFill/>
+                    </a:ln>
+                  </pic:spPr>
+                </pic:pic>
+              </a:graphicData>
+            </a:graphic>
+          </wp:inline>
+        </w:drawing>
+      </w:r>
+    </w:p>
+    <w:p/>
+    <w:p/>
     <w:p>
       <w:pPr>
         <w:pStyle w:val="ListParagraph"/>
@@ -184,7 +398,92 @@
       <w:r>
         <w:t>Scatter graph of the outcome variable per calendar week.</w:t>
       </w:r>
-      <w:r>
+    </w:p>
+    <w:p>
+      <w:pPr>
+        <w:pStyle w:val="NoSpacing"/>
+      </w:pPr>
+      <w:r>
+        <w:t xml:space="preserve">Command: </w:t>
+      </w:r>
+      <w:r>
+        <w:br/>
+      </w:r>
+      <w:r>
+        <w:rPr>
+          <w:rFonts w:ascii="Consolas" w:hAnsi="Consolas" w:cs="Consolas"/>
+        </w:rPr>
+        <w:t xml:space="preserve">graph </w:t>
+      </w:r>
+      <w:proofErr w:type="spellStart"/>
+      <w:r>
+        <w:rPr>
+          <w:rFonts w:ascii="Consolas" w:hAnsi="Consolas" w:cs="Consolas"/>
+        </w:rPr>
+        <w:t>twoway</w:t>
+      </w:r>
+      <w:proofErr w:type="spellEnd"/>
+      <w:r>
+        <w:rPr>
+          <w:rFonts w:ascii="Consolas" w:hAnsi="Consolas" w:cs="Consolas"/>
+        </w:rPr>
+        <w:t xml:space="preserve"> (scatter </w:t>
+      </w:r>
+      <w:proofErr w:type="spellStart"/>
+      <w:r>
+        <w:rPr>
+          <w:rFonts w:ascii="Consolas" w:hAnsi="Consolas" w:cs="Consolas"/>
+        </w:rPr>
+        <w:t>residual_weight</w:t>
+      </w:r>
+      <w:proofErr w:type="spellEnd"/>
+      <w:r>
+        <w:rPr>
+          <w:rFonts w:ascii="Consolas" w:hAnsi="Consolas" w:cs="Consolas"/>
+        </w:rPr>
+        <w:t xml:space="preserve"> </w:t>
+      </w:r>
+      <w:proofErr w:type="spellStart"/>
+      <w:r>
+        <w:rPr>
+          <w:rFonts w:ascii="Consolas" w:hAnsi="Consolas" w:cs="Consolas"/>
+        </w:rPr>
+        <w:t>calendar_week</w:t>
+      </w:r>
+      <w:proofErr w:type="spellEnd"/>
+      <w:r>
+        <w:rPr>
+          <w:rFonts w:ascii="Consolas" w:hAnsi="Consolas" w:cs="Consolas"/>
+        </w:rPr>
+        <w:t xml:space="preserve">), </w:t>
+      </w:r>
+      <w:proofErr w:type="gramStart"/>
+      <w:r>
+        <w:rPr>
+          <w:rFonts w:ascii="Consolas" w:hAnsi="Consolas" w:cs="Consolas"/>
+        </w:rPr>
+        <w:t>by(</w:t>
+      </w:r>
+      <w:proofErr w:type="gramEnd"/>
+      <w:r>
+        <w:rPr>
+          <w:rFonts w:ascii="Consolas" w:hAnsi="Consolas" w:cs="Consolas"/>
+        </w:rPr>
+        <w:t xml:space="preserve"> route)</w:t>
+      </w:r>
+    </w:p>
+    <w:p>
+      <w:r>
+        <w:rPr>
+          <w:rFonts w:cs="Consolas"/>
+        </w:rPr>
+        <w:lastRenderedPageBreak/>
+        <w:t>Output:</w:t>
+      </w:r>
+      <w:r>
+        <w:rPr>
+          <w:rFonts w:cs="Consolas"/>
+        </w:rPr>
         <w:br/>
       </w:r>
       <w:r>
@@ -217,7 +516,7 @@
                     </pic:cNvPicPr>
                   </pic:nvPicPr>
                   <pic:blipFill>
-                    <a:blip r:embed="rId5" cstate="print">
+                    <a:blip r:embed="rId8" cstate="print">
                       <a:extLst>
                         <a:ext uri="{28A0092B-C50C-407E-A947-70E740481C1C}">
                           <a14:useLocalDpi xmlns:a14="http://schemas.microsoft.com/office/drawing/2010/main" val="0"/>
@@ -269,8 +568,156 @@
         </w:numPr>
       </w:pPr>
       <w:r>
+        <w:t>Scatter graph of the outcome variable per calendar week, pre- and post-treatment.</w:t>
+      </w:r>
+    </w:p>
+    <w:p>
+      <w:pPr>
+        <w:pStyle w:val="NoSpacing"/>
+      </w:pPr>
+      <w:r>
+        <w:t xml:space="preserve">Command: </w:t>
+      </w:r>
+      <w:r>
+        <w:br/>
+      </w:r>
+      <w:r>
+        <w:rPr>
+          <w:rFonts w:ascii="Consolas" w:hAnsi="Consolas" w:cs="Consolas"/>
+        </w:rPr>
+        <w:t xml:space="preserve">graph </w:t>
+      </w:r>
+      <w:proofErr w:type="spellStart"/>
+      <w:r>
+        <w:rPr>
+          <w:rFonts w:ascii="Consolas" w:hAnsi="Consolas" w:cs="Consolas"/>
+        </w:rPr>
+        <w:t>twoway</w:t>
+      </w:r>
+      <w:proofErr w:type="spellEnd"/>
+      <w:r>
+        <w:rPr>
+          <w:rFonts w:ascii="Consolas" w:hAnsi="Consolas" w:cs="Consolas"/>
+        </w:rPr>
+        <w:t xml:space="preserve"> (scatter </w:t>
+      </w:r>
+      <w:proofErr w:type="spellStart"/>
+      <w:r>
+        <w:rPr>
+          <w:rFonts w:ascii="Consolas" w:hAnsi="Consolas" w:cs="Consolas"/>
+        </w:rPr>
+        <w:t>residual_weight</w:t>
+      </w:r>
+      <w:proofErr w:type="spellEnd"/>
+      <w:r>
+        <w:rPr>
+          <w:rFonts w:ascii="Consolas" w:hAnsi="Consolas" w:cs="Consolas"/>
+        </w:rPr>
+        <w:t xml:space="preserve"> </w:t>
+      </w:r>
+      <w:proofErr w:type="spellStart"/>
+      <w:r>
+        <w:rPr>
+          <w:rFonts w:ascii="Consolas" w:hAnsi="Consolas" w:cs="Consolas"/>
+        </w:rPr>
+        <w:t>calendar_week</w:t>
+      </w:r>
+      <w:proofErr w:type="spellEnd"/>
+      <w:r>
+        <w:rPr>
+          <w:rFonts w:ascii="Consolas" w:hAnsi="Consolas" w:cs="Consolas"/>
+        </w:rPr>
+        <w:t xml:space="preserve"> if </w:t>
+      </w:r>
+      <w:proofErr w:type="spellStart"/>
+      <w:r>
+        <w:rPr>
+          <w:rFonts w:ascii="Consolas" w:hAnsi="Consolas" w:cs="Consolas"/>
+        </w:rPr>
+        <w:t>TreatmentOngoing</w:t>
+      </w:r>
+      <w:proofErr w:type="spellEnd"/>
+      <w:r>
+        <w:rPr>
+          <w:rFonts w:ascii="Consolas" w:hAnsi="Consolas" w:cs="Consolas"/>
+        </w:rPr>
+        <w:t xml:space="preserve">==0&amp;TreatmentCompleted==0) (scatter </w:t>
+      </w:r>
+      <w:proofErr w:type="spellStart"/>
+      <w:r>
+        <w:rPr>
+          <w:rFonts w:ascii="Consolas" w:hAnsi="Consolas" w:cs="Consolas"/>
+        </w:rPr>
+        <w:t>residual_weight</w:t>
+      </w:r>
+      <w:proofErr w:type="spellEnd"/>
+      <w:r>
+        <w:rPr>
+          <w:rFonts w:ascii="Consolas" w:hAnsi="Consolas" w:cs="Consolas"/>
+        </w:rPr>
+        <w:t xml:space="preserve"> </w:t>
+      </w:r>
+      <w:proofErr w:type="spellStart"/>
+      <w:r>
+        <w:rPr>
+          <w:rFonts w:ascii="Consolas" w:hAnsi="Consolas" w:cs="Consolas"/>
+        </w:rPr>
+        <w:t>calendar_week</w:t>
+      </w:r>
+      <w:proofErr w:type="spellEnd"/>
+      <w:r>
+        <w:rPr>
+          <w:rFonts w:ascii="Consolas" w:hAnsi="Consolas" w:cs="Consolas"/>
+        </w:rPr>
+        <w:t xml:space="preserve"> if </w:t>
+      </w:r>
+      <w:proofErr w:type="spellStart"/>
+      <w:r>
+        <w:rPr>
+          <w:rFonts w:ascii="Consolas" w:hAnsi="Consolas" w:cs="Consolas"/>
+        </w:rPr>
+        <w:t>TreatmentOngoing</w:t>
+      </w:r>
+      <w:proofErr w:type="spellEnd"/>
+      <w:r>
+        <w:rPr>
+          <w:rFonts w:ascii="Consolas" w:hAnsi="Consolas" w:cs="Consolas"/>
+        </w:rPr>
+        <w:t xml:space="preserve">==1| </w:t>
+      </w:r>
+      <w:proofErr w:type="spellStart"/>
+      <w:r>
+        <w:rPr>
+          <w:rFonts w:ascii="Consolas" w:hAnsi="Consolas" w:cs="Consolas"/>
+        </w:rPr>
+        <w:t>TreatmentCompleted</w:t>
+      </w:r>
+      <w:proofErr w:type="spellEnd"/>
+      <w:r>
+        <w:rPr>
+          <w:rFonts w:ascii="Consolas" w:hAnsi="Consolas" w:cs="Consolas"/>
+        </w:rPr>
+        <w:t xml:space="preserve">==1) if route&lt;200, </w:t>
+      </w:r>
+      <w:proofErr w:type="gramStart"/>
+      <w:r>
+        <w:rPr>
+          <w:rFonts w:ascii="Consolas" w:hAnsi="Consolas" w:cs="Consolas"/>
+        </w:rPr>
+        <w:t>by(</w:t>
+      </w:r>
+      <w:proofErr w:type="gramEnd"/>
+      <w:r>
+        <w:rPr>
+          <w:rFonts w:ascii="Consolas" w:hAnsi="Consolas" w:cs="Consolas"/>
+        </w:rPr>
+        <w:t xml:space="preserve"> route)</w:t>
+      </w:r>
+    </w:p>
+    <w:p>
+      <w:r>
         <w:lastRenderedPageBreak/>
-        <w:t>Scatter graph of the outcome variable per calendar week, pre- and post-treatment.</w:t>
+        <w:t xml:space="preserve">Output: </w:t>
       </w:r>
       <w:r>
         <w:br/>
@@ -313,7 +760,7 @@
                     </pic:cNvPicPr>
                   </pic:nvPicPr>
                   <pic:blipFill>
-                    <a:blip r:embed="rId6" cstate="print">
+                    <a:blip r:embed="rId9" cstate="print">
                       <a:extLst>
                         <a:ext uri="{28A0092B-C50C-407E-A947-70E740481C1C}">
                           <a14:useLocalDpi xmlns:a14="http://schemas.microsoft.com/office/drawing/2010/main" val="0"/>
@@ -351,13 +798,7 @@
         </w:drawing>
       </w:r>
       <w:r>
-        <w:t>If the blue and red scattered dots are compared, we cannot clearly observe a difference. So, w</w:t>
-      </w:r>
-      <w:r>
-        <w:t>e do not clearly see a clear change in the weight of residual waste pre- and post-treatment</w:t>
-      </w:r>
-      <w:r>
-        <w:t>. Thus, the raw data do not indicate that something is going on as of the date that the announcement letter was sent out.</w:t>
+        <w:t>If the blue and red scattered dots are compared, we cannot clearly observe a difference. So, we do not clearly see a clear change in the weight of residual waste pre- and post-treatment. Thus, the raw data do not indicate that something is going on as of the date that the announcement letter was sent out.</w:t>
       </w:r>
     </w:p>
     <w:p>
@@ -383,6 +824,447 @@
         <w:pStyle w:val="ListParagraph"/>
         <w:numPr>
           <w:ilvl w:val="1"/>
+          <w:numId w:val="1"/>
+        </w:numPr>
+      </w:pPr>
+      <m:oMath>
+        <m:r>
+          <w:rPr>
+            <w:rFonts w:ascii="Cambria Math" w:hAnsi="Cambria Math"/>
+          </w:rPr>
+          <m:t>residual_weigh</m:t>
+        </m:r>
+        <m:sSub>
+          <m:sSubPr>
+            <m:ctrlPr>
+              <w:rPr>
+                <w:rFonts w:ascii="Cambria Math" w:hAnsi="Cambria Math"/>
+                <w:i/>
+              </w:rPr>
+            </m:ctrlPr>
+          </m:sSubPr>
+          <m:e>
+            <m:r>
+              <w:rPr>
+                <w:rFonts w:ascii="Cambria Math" w:hAnsi="Cambria Math"/>
+              </w:rPr>
+              <m:t>t</m:t>
+            </m:r>
+          </m:e>
+          <m:sub>
+            <m:r>
+              <w:rPr>
+                <w:rFonts w:ascii="Cambria Math" w:hAnsi="Cambria Math"/>
+              </w:rPr>
+              <m:t>it</m:t>
+            </m:r>
+          </m:sub>
+        </m:sSub>
+        <m:r>
+          <w:rPr>
+            <w:rFonts w:ascii="Cambria Math" w:eastAsiaTheme="minorEastAsia" w:hAnsi="Cambria Math"/>
+          </w:rPr>
+          <m:t>=</m:t>
+        </m:r>
+        <m:sSub>
+          <m:sSubPr>
+            <m:ctrlPr>
+              <w:rPr>
+                <w:rFonts w:ascii="Cambria Math" w:eastAsiaTheme="minorEastAsia" w:hAnsi="Cambria Math"/>
+                <w:i/>
+              </w:rPr>
+            </m:ctrlPr>
+          </m:sSubPr>
+          <m:e>
+            <m:r>
+              <w:rPr>
+                <w:rFonts w:ascii="Cambria Math" w:eastAsiaTheme="minorEastAsia" w:hAnsi="Cambria Math"/>
+              </w:rPr>
+              <m:t>β</m:t>
+            </m:r>
+          </m:e>
+          <m:sub>
+            <m:r>
+              <w:rPr>
+                <w:rFonts w:ascii="Cambria Math" w:eastAsiaTheme="minorEastAsia" w:hAnsi="Cambria Math"/>
+              </w:rPr>
+              <m:t>0</m:t>
+            </m:r>
+          </m:sub>
+        </m:sSub>
+        <m:r>
+          <w:rPr>
+            <w:rFonts w:ascii="Cambria Math" w:eastAsiaTheme="minorEastAsia" w:hAnsi="Cambria Math"/>
+          </w:rPr>
+          <m:t>+</m:t>
+        </m:r>
+        <m:nary>
+          <m:naryPr>
+            <m:chr m:val="∑"/>
+            <m:ctrlPr>
+              <w:rPr>
+                <w:rFonts w:ascii="Cambria Math" w:eastAsiaTheme="minorEastAsia" w:hAnsi="Cambria Math"/>
+                <w:i/>
+              </w:rPr>
+            </m:ctrlPr>
+          </m:naryPr>
+          <m:sub>
+            <m:r>
+              <m:rPr>
+                <m:sty m:val="p"/>
+              </m:rPr>
+              <w:rPr>
+                <w:rFonts w:ascii="Cambria Math" w:eastAsiaTheme="minorEastAsia" w:hAnsi="Cambria Math"/>
+              </w:rPr>
+              <m:t>τ=-T</m:t>
+            </m:r>
+          </m:sub>
+          <m:sup>
+            <m:r>
+              <m:rPr>
+                <m:sty m:val="p"/>
+              </m:rPr>
+              <w:rPr>
+                <w:rFonts w:ascii="Cambria Math" w:eastAsiaTheme="minorEastAsia" w:hAnsi="Cambria Math"/>
+              </w:rPr>
+              <m:t>T</m:t>
+            </m:r>
+            <m:ctrlPr>
+              <w:rPr>
+                <w:rFonts w:ascii="Cambria Math" w:eastAsiaTheme="minorEastAsia" w:hAnsi="Cambria Math"/>
+              </w:rPr>
+            </m:ctrlPr>
+          </m:sup>
+          <m:e>
+            <m:sSub>
+              <m:sSubPr>
+                <m:ctrlPr>
+                  <w:rPr>
+                    <w:rFonts w:ascii="Cambria Math" w:eastAsiaTheme="minorEastAsia" w:hAnsi="Cambria Math"/>
+                    <w:i/>
+                  </w:rPr>
+                </m:ctrlPr>
+              </m:sSubPr>
+              <m:e>
+                <m:r>
+                  <w:rPr>
+                    <w:rFonts w:ascii="Cambria Math" w:eastAsiaTheme="minorEastAsia" w:hAnsi="Cambria Math"/>
+                  </w:rPr>
+                  <m:t>α</m:t>
+                </m:r>
+              </m:e>
+              <m:sub>
+                <m:r>
+                  <w:rPr>
+                    <w:rFonts w:ascii="Cambria Math" w:eastAsiaTheme="minorEastAsia" w:hAnsi="Cambria Math"/>
+                  </w:rPr>
+                  <m:t>τ</m:t>
+                </m:r>
+              </m:sub>
+            </m:sSub>
+            <m:sSub>
+              <m:sSubPr>
+                <m:ctrlPr>
+                  <w:rPr>
+                    <w:rFonts w:ascii="Cambria Math" w:eastAsiaTheme="minorEastAsia" w:hAnsi="Cambria Math"/>
+                    <w:i/>
+                  </w:rPr>
+                </m:ctrlPr>
+              </m:sSubPr>
+              <m:e>
+                <m:r>
+                  <w:rPr>
+                    <w:rFonts w:ascii="Cambria Math" w:eastAsiaTheme="minorEastAsia" w:hAnsi="Cambria Math"/>
+                  </w:rPr>
+                  <m:t>W</m:t>
+                </m:r>
+              </m:e>
+              <m:sub>
+                <m:r>
+                  <w:rPr>
+                    <w:rFonts w:ascii="Cambria Math" w:eastAsiaTheme="minorEastAsia" w:hAnsi="Cambria Math"/>
+                  </w:rPr>
+                  <m:t>τ</m:t>
+                </m:r>
+              </m:sub>
+            </m:sSub>
+            <m:r>
+              <w:rPr>
+                <w:rFonts w:ascii="Cambria Math" w:eastAsiaTheme="minorEastAsia" w:hAnsi="Cambria Math"/>
+              </w:rPr>
+              <m:t>+</m:t>
+            </m:r>
+            <m:sSub>
+              <m:sSubPr>
+                <m:ctrlPr>
+                  <w:rPr>
+                    <w:rFonts w:ascii="Cambria Math" w:eastAsiaTheme="minorEastAsia" w:hAnsi="Cambria Math"/>
+                    <w:i/>
+                  </w:rPr>
+                </m:ctrlPr>
+              </m:sSubPr>
+              <m:e>
+                <m:r>
+                  <w:rPr>
+                    <w:rFonts w:ascii="Cambria Math" w:eastAsiaTheme="minorEastAsia" w:hAnsi="Cambria Math"/>
+                  </w:rPr>
+                  <m:t>λ</m:t>
+                </m:r>
+              </m:e>
+              <m:sub>
+                <m:r>
+                  <w:rPr>
+                    <w:rFonts w:ascii="Cambria Math" w:eastAsiaTheme="minorEastAsia" w:hAnsi="Cambria Math"/>
+                  </w:rPr>
+                  <m:t>i</m:t>
+                </m:r>
+              </m:sub>
+            </m:sSub>
+            <m:r>
+              <w:rPr>
+                <w:rFonts w:ascii="Cambria Math" w:eastAsiaTheme="minorEastAsia" w:hAnsi="Cambria Math"/>
+              </w:rPr>
+              <m:t>+</m:t>
+            </m:r>
+            <m:sSub>
+              <m:sSubPr>
+                <m:ctrlPr>
+                  <w:rPr>
+                    <w:rFonts w:ascii="Cambria Math" w:eastAsiaTheme="minorEastAsia" w:hAnsi="Cambria Math"/>
+                    <w:i/>
+                  </w:rPr>
+                </m:ctrlPr>
+              </m:sSubPr>
+              <m:e>
+                <m:r>
+                  <w:rPr>
+                    <w:rFonts w:ascii="Cambria Math" w:eastAsiaTheme="minorEastAsia" w:hAnsi="Cambria Math"/>
+                  </w:rPr>
+                  <m:t>μ</m:t>
+                </m:r>
+              </m:e>
+              <m:sub>
+                <m:r>
+                  <w:rPr>
+                    <w:rFonts w:ascii="Cambria Math" w:eastAsiaTheme="minorEastAsia" w:hAnsi="Cambria Math"/>
+                  </w:rPr>
+                  <m:t>t</m:t>
+                </m:r>
+              </m:sub>
+            </m:sSub>
+            <m:r>
+              <w:rPr>
+                <w:rFonts w:ascii="Cambria Math" w:eastAsiaTheme="minorEastAsia" w:hAnsi="Cambria Math"/>
+              </w:rPr>
+              <m:t>+</m:t>
+            </m:r>
+            <m:sSub>
+              <m:sSubPr>
+                <m:ctrlPr>
+                  <w:rPr>
+                    <w:rFonts w:ascii="Cambria Math" w:eastAsiaTheme="minorEastAsia" w:hAnsi="Cambria Math"/>
+                    <w:i/>
+                  </w:rPr>
+                </m:ctrlPr>
+              </m:sSubPr>
+              <m:e>
+                <m:r>
+                  <w:rPr>
+                    <w:rFonts w:ascii="Cambria Math" w:eastAsiaTheme="minorEastAsia" w:hAnsi="Cambria Math"/>
+                  </w:rPr>
+                  <m:t>ε</m:t>
+                </m:r>
+              </m:e>
+              <m:sub>
+                <m:r>
+                  <w:rPr>
+                    <w:rFonts w:ascii="Cambria Math" w:eastAsiaTheme="minorEastAsia" w:hAnsi="Cambria Math"/>
+                  </w:rPr>
+                  <m:t>it</m:t>
+                </m:r>
+              </m:sub>
+            </m:sSub>
+            <m:ctrlPr>
+              <w:rPr>
+                <w:rFonts w:ascii="Cambria Math" w:eastAsiaTheme="minorEastAsia" w:hAnsi="Cambria Math"/>
+              </w:rPr>
+            </m:ctrlPr>
+          </m:e>
+        </m:nary>
+      </m:oMath>
+    </w:p>
+    <w:p>
+      <w:pPr>
+        <w:pStyle w:val="ListParagraph"/>
+        <w:numPr>
+          <w:ilvl w:val="1"/>
+          <w:numId w:val="1"/>
+        </w:numPr>
+      </w:pPr>
+      <w:r>
+        <w:rPr>
+          <w:rFonts w:eastAsiaTheme="minorEastAsia"/>
+        </w:rPr>
+        <w:t>Commands + output:</w:t>
+      </w:r>
+    </w:p>
+    <w:p>
+      <w:pPr>
+        <w:ind w:left="1080"/>
+        <w:rPr>
+          <w:b/>
+        </w:rPr>
+      </w:pPr>
+      <w:r>
+        <w:rPr>
+          <w:noProof/>
+        </w:rPr>
+        <w:drawing>
+          <wp:inline distT="0" distB="0" distL="0" distR="0">
+            <wp:extent cx="5943600" cy="4346258"/>
+            <wp:effectExtent l="0" t="0" r="0" b="0"/>
+            <wp:docPr id="7" name="Picture 7"/>
+            <wp:cNvGraphicFramePr>
+              <a:graphicFrameLocks xmlns:a="http://schemas.openxmlformats.org/drawingml/2006/main" noChangeAspect="1"/>
+            </wp:cNvGraphicFramePr>
+            <a:graphic xmlns:a="http://schemas.openxmlformats.org/drawingml/2006/main">
+              <a:graphicData uri="http://schemas.openxmlformats.org/drawingml/2006/picture">
+                <pic:pic xmlns:pic="http://schemas.openxmlformats.org/drawingml/2006/picture">
+                  <pic:nvPicPr>
+                    <pic:cNvPr id="0" name="Picture 5"/>
+                    <pic:cNvPicPr>
+                      <a:picLocks noChangeAspect="1" noChangeArrowheads="1"/>
+                    </pic:cNvPicPr>
+                  </pic:nvPicPr>
+                  <pic:blipFill>
+                    <a:blip r:embed="rId10">
+                      <a:extLst>
+                        <a:ext uri="{28A0092B-C50C-407E-A947-70E740481C1C}">
+                          <a14:useLocalDpi xmlns:a14="http://schemas.microsoft.com/office/drawing/2010/main" val="0"/>
+                        </a:ext>
+                      </a:extLst>
+                    </a:blip>
+                    <a:srcRect/>
+                    <a:stretch>
+                      <a:fillRect/>
+                    </a:stretch>
+                  </pic:blipFill>
+                  <pic:spPr bwMode="auto">
+                    <a:xfrm>
+                      <a:off x="0" y="0"/>
+                      <a:ext cx="5943600" cy="4346258"/>
+                    </a:xfrm>
+                    <a:prstGeom prst="rect">
+                      <a:avLst/>
+                    </a:prstGeom>
+                    <a:noFill/>
+                    <a:ln>
+                      <a:noFill/>
+                    </a:ln>
+                  </pic:spPr>
+                </pic:pic>
+              </a:graphicData>
+            </a:graphic>
+          </wp:inline>
+        </w:drawing>
+      </w:r>
+    </w:p>
+    <w:p>
+      <w:pPr>
+        <w:pStyle w:val="ListParagraph"/>
+        <w:numPr>
+          <w:ilvl w:val="1"/>
+          <w:numId w:val="1"/>
+        </w:numPr>
+      </w:pPr>
+      <w:r>
+        <w:t>See log-file below</w:t>
+      </w:r>
+    </w:p>
+    <w:p>
+      <w:r>
+        <w:br w:type="page"/>
+      </w:r>
+    </w:p>
+    <w:p>
+      <w:pPr>
+        <w:pStyle w:val="ListParagraph"/>
+        <w:numPr>
+          <w:ilvl w:val="1"/>
+          <w:numId w:val="1"/>
+        </w:numPr>
+        <w:rPr>
+          <w:b/>
+        </w:rPr>
+      </w:pPr>
+    </w:p>
+    <w:p>
+      <w:pPr>
+        <w:pStyle w:val="ListParagraph"/>
+        <w:ind w:left="1440"/>
+        <w:rPr>
+          <w:b/>
+        </w:rPr>
+      </w:pPr>
+      <w:r>
+        <w:rPr>
+          <w:noProof/>
+        </w:rPr>
+        <w:drawing>
+          <wp:inline distT="0" distB="0" distL="0" distR="0">
+            <wp:extent cx="5114925" cy="3743325"/>
+            <wp:effectExtent l="0" t="0" r="0" b="0"/>
+            <wp:docPr id="10" name="Picture 10"/>
+            <wp:cNvGraphicFramePr>
+              <a:graphicFrameLocks xmlns:a="http://schemas.openxmlformats.org/drawingml/2006/main" noChangeAspect="1"/>
+            </wp:cNvGraphicFramePr>
+            <a:graphic xmlns:a="http://schemas.openxmlformats.org/drawingml/2006/main">
+              <a:graphicData uri="http://schemas.openxmlformats.org/drawingml/2006/picture">
+                <pic:pic xmlns:pic="http://schemas.openxmlformats.org/drawingml/2006/picture">
+                  <pic:nvPicPr>
+                    <pic:cNvPr id="0" name="Picture 8"/>
+                    <pic:cNvPicPr>
+                      <a:picLocks noChangeAspect="1" noChangeArrowheads="1"/>
+                    </pic:cNvPicPr>
+                  </pic:nvPicPr>
+                  <pic:blipFill>
+                    <a:blip r:embed="rId11" cstate="print">
+                      <a:extLst>
+                        <a:ext uri="{28A0092B-C50C-407E-A947-70E740481C1C}">
+                          <a14:useLocalDpi xmlns:a14="http://schemas.microsoft.com/office/drawing/2010/main" val="0"/>
+                        </a:ext>
+                      </a:extLst>
+                    </a:blip>
+                    <a:srcRect/>
+                    <a:stretch>
+                      <a:fillRect/>
+                    </a:stretch>
+                  </pic:blipFill>
+                  <pic:spPr bwMode="auto">
+                    <a:xfrm>
+                      <a:off x="0" y="0"/>
+                      <a:ext cx="5114925" cy="3743325"/>
+                    </a:xfrm>
+                    <a:prstGeom prst="rect">
+                      <a:avLst/>
+                    </a:prstGeom>
+                    <a:noFill/>
+                    <a:ln>
+                      <a:noFill/>
+                    </a:ln>
+                  </pic:spPr>
+                </pic:pic>
+              </a:graphicData>
+            </a:graphic>
+          </wp:inline>
+        </w:drawing>
+      </w:r>
+    </w:p>
+    <w:p>
+      <w:pPr>
+        <w:pStyle w:val="ListParagraph"/>
+        <w:numPr>
+          <w:ilvl w:val="0"/>
           <w:numId w:val="1"/>
         </w:numPr>
       </w:pPr>
@@ -404,7 +1286,7 @@
   <w:abstractNum w:abstractNumId="0" w15:restartNumberingAfterBreak="0">
     <w:nsid w:val="12CD68A9"/>
     <w:multiLevelType w:val="hybridMultilevel"/>
-    <w:tmpl w:val="78DE7166"/>
+    <w:tmpl w:val="18222274"/>
     <w:lvl w:ilvl="0" w:tplc="745C4E10">
       <w:start w:val="2"/>
       <w:numFmt w:val="upperRoman"/>
@@ -417,7 +1299,7 @@
         <w:rFonts w:hint="default"/>
       </w:rPr>
     </w:lvl>
-    <w:lvl w:ilvl="1" w:tplc="04090019">
+    <w:lvl w:ilvl="1" w:tplc="0B480594">
       <w:start w:val="1"/>
       <w:numFmt w:val="lowerLetter"/>
       <w:lvlText w:val="%2."/>
@@ -425,6 +1307,9 @@
       <w:pPr>
         <w:ind w:left="1440" w:hanging="360"/>
       </w:pPr>
+      <w:rPr>
+        <w:b w:val="0"/>
+      </w:rPr>
     </w:lvl>
     <w:lvl w:ilvl="2" w:tplc="0409001B">
       <w:start w:val="1"/>
@@ -962,6 +1847,25 @@
       <w:contextualSpacing/>
     </w:pPr>
   </w:style>
+  <w:style w:type="paragraph" w:styleId="NoSpacing">
+    <w:name w:val="No Spacing"/>
+    <w:uiPriority w:val="1"/>
+    <w:qFormat/>
+    <w:rsid w:val="008A7D13"/>
+    <w:pPr>
+      <w:spacing w:after="0" w:line="240" w:lineRule="auto"/>
+    </w:pPr>
+  </w:style>
+  <w:style w:type="character" w:styleId="PlaceholderText">
+    <w:name w:val="Placeholder Text"/>
+    <w:basedOn w:val="DefaultParagraphFont"/>
+    <w:uiPriority w:val="99"/>
+    <w:semiHidden/>
+    <w:rsid w:val="00AF5246"/>
+    <w:rPr>
+      <w:color w:val="808080"/>
+    </w:rPr>
+  </w:style>
 </w:styles>
 </file>
 

</xml_diff>